<commit_message>
The real final... I think.
</commit_message>
<xml_diff>
--- a/content/Post_-_Physical_Fractions.docx
+++ b/content/Post_-_Physical_Fractions.docx
@@ -31,11 +31,18 @@
       </w:r>
     </w:p>
     <w:p>
+      <w:r>
+        <w:pict>
+          <v:rect style="width:0;height:1.5pt" o:hralign="center" o:hrstd="t" o:hr="t"/>
+        </w:pict>
+      </w:r>
+    </w:p>
+    <w:p>
       <w:pPr>
         <w:pStyle w:val="FirstParagraph"/>
       </w:pPr>
       <w:r>
-        <w:t xml:space="preserve">Fractionation is the separation of different components within the soil, which can be done based on</w:t>
+        <w:t xml:space="preserve">Fractionation is the separation of different physical components within the soil, to distinguish the organic matter pools having different ecological or biogeochemical meanings. This can be done based on</w:t>
       </w:r>
       <w:r>
         <w:t xml:space="preserve"> </w:t>
@@ -71,7 +78,7 @@
         <w:t xml:space="preserve">chemical properties - insert link</w:t>
       </w:r>
       <w:r>
-        <w:t xml:space="preserve">. To have a better understanding of soil, it is best to combine multiple processes to get a more in depth understanding. Once isolated, various approaches may be used to determine the composition and turnover of the isolated fraction(s)</w:t>
+        <w:t xml:space="preserve">. To have a better understanding of soil, it is best to combine multiple separation procedures to get a more in depth understanding. Once isolated, various approaches may be used to determine the composition and turnover of the isolated fraction(s)</w:t>
       </w:r>
       <w:r>
         <w:t xml:space="preserve"> </w:t>
@@ -108,7 +115,7 @@
         <w:pStyle w:val="FirstParagraph"/>
       </w:pPr>
       <w:r>
-        <w:t xml:space="preserve">Physical fractionation is a process used to separate soil based on size and density (Gregorich et al, 2006). It assumes that soil components and structure will determine its behavior and interactions. Additionally, with soils being complex systems influenced by different forming factors,they can separated using different processes. These processes include separation by soil texture, particle size, aggregates and density. With many permutations of physical fractionation methods in the literature (Figure 1), the research question should dictate what method is chosen.</w:t>
+        <w:t xml:space="preserve">Physical fractionation is a process used to separate soil based on size and density (Gregorich et al, 2006). It assumes that soil physical components and structure will determine its behavior and interactions. Additionally, with soils being complex systems influenced by different forming factors, they can separated using different processes. These processes include separation by soil texture, particle size, aggregates and density. With many permutations of physical fractionation methods in the literature (Figure 1), the research question should dictate what method is chosen.</w:t>
       </w:r>
     </w:p>
     <w:p>
@@ -118,14 +125,14 @@
       <w:r>
         <w:drawing>
           <wp:inline>
-            <wp:extent cx="4757437" cy="3619233"/>
+            <wp:extent cx="5334000" cy="7208108"/>
             <wp:effectExtent b="0" l="0" r="0" t="0"/>
-            <wp:docPr descr="Figure 1. Diagram utilized in order to compare different fraction methods. The acronyms are as follows: PSF = Particle size fractionation, PDF = Particle density fractionation, PSDF = Particle size density fractionation, ASF = Aggregate size fractionation, ADF = Aggregate density fractionation, and ASDF = Aggregate size density fraction. For more infromation, please refer to Moni et al., 2012." title="" id="1" name="Picture"/>
+            <wp:docPr descr="Figure 1. A flow chart diagram that demonstrates the complexity of separation of by physical properties.For more detailed information on the diagram, please refer to chapter 13 in Soil microbiology, ecology, and biochemistry (Paul, 2015)." title="" id="1" name="Picture"/>
             <a:graphic>
               <a:graphicData uri="http://schemas.openxmlformats.org/drawingml/2006/picture">
                 <pic:pic>
                   <pic:nvPicPr>
-                    <pic:cNvPr descr="Figure1.png" id="0" name="Picture"/>
+                    <pic:cNvPr descr="image.png" id="0" name="Picture"/>
                     <pic:cNvPicPr>
                       <a:picLocks noChangeArrowheads="1" noChangeAspect="1"/>
                     </pic:cNvPicPr>
@@ -139,7 +146,7 @@
                   <pic:spPr bwMode="auto">
                     <a:xfrm>
                       <a:off x="0" y="0"/>
-                      <a:ext cx="4757437" cy="3619233"/>
+                      <a:ext cx="5334000" cy="7208108"/>
                     </a:xfrm>
                     <a:prstGeom prst="rect">
                       <a:avLst/>
@@ -163,7 +170,25 @@
         <w:pStyle w:val="ImageCaption"/>
       </w:pPr>
       <w:r>
-        <w:t xml:space="preserve">Figure 1. Diagram utilized in order to compare different fraction methods. The acronyms are as follows: PSF = Particle size fractionation, PDF = Particle density fractionation, PSDF = Particle size density fractionation, ASF = Aggregate size fractionation, ADF = Aggregate density fractionation, and ASDF = Aggregate size density fraction. For more infromation, please refer to Moni et al., 2012.</w:t>
+        <w:t xml:space="preserve">Figure 1. A flow chart diagram that demonstrates the complexity of separation of by physical properties.For more detailed information on the diagram, please refer to chapter 13 in</w:t>
+      </w:r>
+      <w:r>
+        <w:t xml:space="preserve"> </w:t>
+      </w:r>
+      <w:r>
+        <w:t xml:space="preserve">“</w:t>
+      </w:r>
+      <w:r>
+        <w:t xml:space="preserve">Soil microbiology, ecology, and biochemistry</w:t>
+      </w:r>
+      <w:r>
+        <w:t xml:space="preserve">”</w:t>
+      </w:r>
+      <w:r>
+        <w:t xml:space="preserve"> </w:t>
+      </w:r>
+      <w:r>
+        <w:t xml:space="preserve">(Paul, 2015).</w:t>
       </w:r>
     </w:p>
     <w:p>
@@ -279,6 +304,29 @@
           <w:t xml:space="preserve">10.5194/bg-9-5181-2012</w:t>
         </w:r>
       </w:hyperlink>
+    </w:p>
+    <w:p>
+      <w:pPr>
+        <w:numPr>
+          <w:numId w:val="1001"/>
+          <w:ilvl w:val="0"/>
+        </w:numPr>
+      </w:pPr>
+      <w:r>
+        <w:t xml:space="preserve">Paul, E. (2015).</w:t>
+      </w:r>
+      <w:r>
+        <w:t xml:space="preserve"> </w:t>
+      </w:r>
+      <w:r>
+        <w:rPr>
+          <w:i/>
+        </w:rPr>
+        <w:t xml:space="preserve">Soil microbiology, ecology, and biochemistry</w:t>
+      </w:r>
+      <w:r>
+        <w:t xml:space="preserve">. Academic Press.</w:t>
+      </w:r>
     </w:p>
     <w:p>
       <w:r>
@@ -668,7 +716,15 @@
         <w:pStyle w:val="FirstParagraph"/>
       </w:pPr>
       <w:r>
-        <w:t xml:space="preserve">As the name implies, this form of physical fractionation separates indvidual particles by their size. This can be done in different ways such as applying chemical, mechanical, or ultrasonic techinques. In order to divide the particle sizes, methods such as sieving or sedimentation can be utilized. With this type of fractionation, we eliminate any unwanted material and can quantify the different types of particles, aggregates, and other material within the sample.</w:t>
+        <w:t xml:space="preserve">Soils are composed of different sized particles in which determine different properties regarding the soil. Dispersion, or the process of separating soil into individual particles, by wetting allows for one to determine the stability of the soil structure. This factor of soil is heavily influenced by soil texture, clay content, soil organic matter, salinity, and exchangeable cations. As an example, if a soil is dispersed upon wetting, it indicates that the structure is unstable. An unstable structure usually indicates poor water storage as a result of swelling of the particles restricting movement of water flow. This being said, when utilizing particle size fractionation, there is a need to conduct stronger dispersion treatments in order to break the bonds between elements and the soil. However, if the soil is dispersed too much, it can be abrasive and breakdown particulate organic matter.</w:t>
+      </w:r>
+    </w:p>
+    <w:p>
+      <w:pPr>
+        <w:pStyle w:val="BodyText"/>
+      </w:pPr>
+      <w:r>
+        <w:t xml:space="preserve">As the name implies, this form of physical fractionation separates individual particles by their size. This can be done in different ways such as applying chemical, mechanical, or ultrasonic techniques. In order to sort by the particle sizes, methods such as sieving or sedimentation can be utilized. Furthermore, this type of fractionation, we eliminate any unwanted material and can quantify the different types of particles, aggregates, and other material within the sample.</w:t>
       </w:r>
     </w:p>
     <w:p>
@@ -686,7 +742,7 @@
         <w:pStyle w:val="FirstParagraph"/>
       </w:pPr>
       <w:r>
-        <w:t xml:space="preserve">There are more than one way to determine particle size of soil samples. It is noted that coupled with using the soil texture methods, particle size fractions can further classify soils. Initially, samples are dried and larger stones and plant biomass will be removed by hand. To dry the sample, it can either be air dried or it can be placed in an oven. Below are some methods that will be conducted after the soil has been processed.</w:t>
+        <w:t xml:space="preserve">There is more than one way to determine particle size of soil samples. It is noted that coupled with the soil texture methods, particle size fractions can provides more information regarding the bulk sample. Initially, samples are dried and larger stones and plant biomass will be removed by hand. To dry the sample, it can either be air dried or it can be placed in an oven. Below are some methods that will be conducted after the soil has been processed.</w:t>
       </w:r>
     </w:p>
     <w:p>
@@ -740,7 +796,7 @@
         </w:numPr>
       </w:pPr>
       <w:r>
-        <w:t xml:space="preserve">To identify finer particles, samples will be subjected to being suspended in a solution. The mixture will be centrifuged separating larger particles from the smaller ones. Larger particles will fall to the bottom of the container first and the smallers will eventually settle.</w:t>
+        <w:t xml:space="preserve">To identify finer particles, samples will be subjected to being suspended in a solution. The mixture will be centrifuged separating larger particles from the smaller ones. Larger particles will fall to the bottom of the container first and the smaller particles will eventually settle.</w:t>
       </w:r>
     </w:p>
     <w:p>
@@ -869,10 +925,10 @@
       <w:pPr>
         <w:pStyle w:val="Heading3"/>
       </w:pPr>
-      <w:bookmarkStart w:id="34" w:name="aggregate-fractionation"/>
+      <w:bookmarkStart w:id="34" w:name="aggregate-size-fractionation"/>
       <w:bookmarkEnd w:id="34"/>
       <w:r>
-        <w:t xml:space="preserve">Aggregate Fractionation</w:t>
+        <w:t xml:space="preserve">Aggregate Size Fractionation</w:t>
       </w:r>
     </w:p>
     <w:p>
@@ -953,7 +1009,7 @@
         </w:numPr>
       </w:pPr>
       <w:r>
-        <w:t xml:space="preserve">Samples need to be well mixed to be sieved with a 2 milimeter sieve and then microsieves (250 micron and 53 micron). Once completed, it will be dampened then soaked in water. Dry the soil via baking then disrupt it in 5% solution of sodium hexametaphosphate coupled with an additional rise, finally dried. Simple calculations should be used to find the total percentages of water stable aggregates, water stable aggregates larger than 250 microns, and water stable aggregates between 53 and 250 microns.</w:t>
+        <w:t xml:space="preserve">Samples need to be well mixed to be sieved with a 2 millimeter sieve and then microsieves (250 micron and 53 micron). Once completed, it will be dampened then soaked in water. Dry the soil via baking then disrupt it in 5% solution of sodium hexametaphosphate coupled with an additional rise, finally dried. Simple calculations should be used to find the total percentages of water stable aggregates, water stable aggregates larger than 250 microns, and water stable aggregates between 53 and 250 microns.</w:t>
       </w:r>
     </w:p>
     <w:p>
@@ -1133,10 +1189,10 @@
       <w:pPr>
         <w:pStyle w:val="Heading4"/>
       </w:pPr>
-      <w:bookmarkStart w:id="37" w:name="density-fractionation"/>
+      <w:bookmarkStart w:id="37" w:name="particle-or-aggregate-density-fractionation"/>
       <w:bookmarkEnd w:id="37"/>
       <w:r>
-        <w:t xml:space="preserve">Density Fractionation</w:t>
+        <w:t xml:space="preserve">Particle or Aggregate Density Fractionation</w:t>
       </w:r>
     </w:p>
     <w:p>
@@ -1504,7 +1560,7 @@
         <w:pStyle w:val="BodyText"/>
       </w:pPr>
       <w:r>
-        <w:t xml:space="preserve">Aggregates are soil particles that clump together and the spaces inbetween hold can air, water, microbes, or organic matter. With this being said, Denef et al. conducted a study to see what dry and wet cycles have on the relationship between aggregate turnover, organic matter, and microbes. Samples were separated by wet sieving starting at &gt;2000 μm, 250-2000 μm, 53-250 μm, and finally &lt;53 μm. In addition to this separation, Denef et al. used a size density fractionation to get light fractions and intra-aggregate organic matter. From these analysis, they concluded that coarse intra-aggregate organic matter into fine intra-aggregate organic matter will occur more often when there is no dry-wet cycle, thus there will be a slower macroaggregate turnover rate.</w:t>
+        <w:t xml:space="preserve">Aggregates are soil particles that clump together and the spaces in between hold can air, water, microbes, or organic matter. With this being said, Denef et al. conducted a study to see what dry and wet cycles have on the relationship between aggregate turnover, organic matter, and microbes. Samples were separated by wet sieving starting at &gt;2000 μm, 250-2000 μm, 53-250 μm, and finally &lt;53 μm. In addition to this separation, Denef et al. used a size density fractionation to get light fractions and intra-aggregate organic matter. From these analysis, they concluded that coarse intra-aggregate organic matter into fine intra-aggregate organic matter will occur more often when there is no dry-wet cycle, thus there will be a slower macroaggregate turnover rate.</w:t>
       </w:r>
     </w:p>
     <w:p>
@@ -1684,7 +1740,7 @@
     </w:lvl>
   </w:abstractNum>
   <w:abstractNum w:abstractNumId="990">
-    <w:nsid w:val="a76dcb47"/>
+    <w:nsid w:val="668cb7a6"/>
     <w:multiLevelType w:val="multilevel"/>
     <w:lvl w:ilvl="0">
       <w:numFmt w:val="bullet"/>
@@ -1765,7 +1821,7 @@
     </w:lvl>
   </w:abstractNum>
   <w:abstractNum w:abstractNumId="99411">
-    <w:nsid w:val="c3685858"/>
+    <w:nsid w:val="9e591b31"/>
     <w:multiLevelType w:val="multilevel"/>
     <w:lvl w:ilvl="0">
       <w:start w:val="1"/>
@@ -1852,11 +1908,11 @@
       </w:pPr>
     </w:lvl>
   </w:abstractNum>
-  <w:abstractNum w:abstractNumId="99415">
-    <w:nsid w:val="d96f4fa6"/>
+  <w:abstractNum w:abstractNumId="99416">
+    <w:nsid w:val="5f327dba"/>
     <w:multiLevelType w:val="multilevel"/>
     <w:lvl w:ilvl="0">
-      <w:start w:val="5"/>
+      <w:start w:val="6"/>
       <w:numFmt w:val="decimal"/>
       <w:lvlText w:val="%1."/>
       <w:lvlJc w:val="left"/>
@@ -1868,7 +1924,7 @@
       </w:pPr>
     </w:lvl>
     <w:lvl w:ilvl="1">
-      <w:start w:val="5"/>
+      <w:start w:val="6"/>
       <w:numFmt w:val="decimal"/>
       <w:lvlText w:val="%2."/>
       <w:lvlJc w:val="left"/>
@@ -1880,7 +1936,7 @@
       </w:pPr>
     </w:lvl>
     <w:lvl w:ilvl="2">
-      <w:start w:val="5"/>
+      <w:start w:val="6"/>
       <w:numFmt w:val="decimal"/>
       <w:lvlText w:val="%3."/>
       <w:lvlJc w:val="left"/>
@@ -1892,7 +1948,7 @@
       </w:pPr>
     </w:lvl>
     <w:lvl w:ilvl="3">
-      <w:start w:val="5"/>
+      <w:start w:val="6"/>
       <w:numFmt w:val="decimal"/>
       <w:lvlText w:val="%4."/>
       <w:lvlJc w:val="left"/>
@@ -1904,7 +1960,7 @@
       </w:pPr>
     </w:lvl>
     <w:lvl w:ilvl="4">
-      <w:start w:val="5"/>
+      <w:start w:val="6"/>
       <w:numFmt w:val="decimal"/>
       <w:lvlText w:val="%5."/>
       <w:lvlJc w:val="left"/>
@@ -1916,7 +1972,7 @@
       </w:pPr>
     </w:lvl>
     <w:lvl w:ilvl="5">
-      <w:start w:val="5"/>
+      <w:start w:val="6"/>
       <w:numFmt w:val="decimal"/>
       <w:lvlText w:val="%6."/>
       <w:lvlJc w:val="left"/>
@@ -1928,7 +1984,7 @@
       </w:pPr>
     </w:lvl>
     <w:lvl w:ilvl="6">
-      <w:start w:val="5"/>
+      <w:start w:val="6"/>
       <w:numFmt w:val="decimal"/>
       <w:lvlText w:val="%7."/>
       <w:lvlJc w:val="left"/>
@@ -1941,7 +1997,7 @@
     </w:lvl>
   </w:abstractNum>
   <w:abstractNum w:abstractNumId="991">
-    <w:nsid w:val="ac423222"/>
+    <w:nsid w:val="2af1ba36"/>
     <w:multiLevelType w:val="multilevel"/>
     <w:lvl w:ilvl="0">
       <w:numFmt w:val="bullet"/>
@@ -2021,96 +2077,8 @@
       </w:pPr>
     </w:lvl>
   </w:abstractNum>
-  <w:abstractNum w:abstractNumId="99417">
-    <w:nsid w:val="73355e75"/>
-    <w:multiLevelType w:val="multilevel"/>
-    <w:lvl w:ilvl="0">
-      <w:start w:val="7"/>
-      <w:numFmt w:val="decimal"/>
-      <w:lvlText w:val="%1."/>
-      <w:lvlJc w:val="left"/>
-      <w:pPr>
-        <w:tabs>
-          <w:tab w:val="num" w:pos="0"/>
-        </w:tabs>
-        <w:ind w:left="480" w:hanging="480"/>
-      </w:pPr>
-    </w:lvl>
-    <w:lvl w:ilvl="1">
-      <w:start w:val="7"/>
-      <w:numFmt w:val="decimal"/>
-      <w:lvlText w:val="%2."/>
-      <w:lvlJc w:val="left"/>
-      <w:pPr>
-        <w:tabs>
-          <w:tab w:val="num" w:pos="720"/>
-        </w:tabs>
-        <w:ind w:left="1200" w:hanging="480"/>
-      </w:pPr>
-    </w:lvl>
-    <w:lvl w:ilvl="2">
-      <w:start w:val="7"/>
-      <w:numFmt w:val="decimal"/>
-      <w:lvlText w:val="%3."/>
-      <w:lvlJc w:val="left"/>
-      <w:pPr>
-        <w:tabs>
-          <w:tab w:val="num" w:pos="1440"/>
-        </w:tabs>
-        <w:ind w:left="1920" w:hanging="480"/>
-      </w:pPr>
-    </w:lvl>
-    <w:lvl w:ilvl="3">
-      <w:start w:val="7"/>
-      <w:numFmt w:val="decimal"/>
-      <w:lvlText w:val="%4."/>
-      <w:lvlJc w:val="left"/>
-      <w:pPr>
-        <w:tabs>
-          <w:tab w:val="num" w:pos="2160"/>
-        </w:tabs>
-        <w:ind w:left="2640" w:hanging="480"/>
-      </w:pPr>
-    </w:lvl>
-    <w:lvl w:ilvl="4">
-      <w:start w:val="7"/>
-      <w:numFmt w:val="decimal"/>
-      <w:lvlText w:val="%5."/>
-      <w:lvlJc w:val="left"/>
-      <w:pPr>
-        <w:tabs>
-          <w:tab w:val="num" w:pos="2880"/>
-        </w:tabs>
-        <w:ind w:left="3360" w:hanging="480"/>
-      </w:pPr>
-    </w:lvl>
-    <w:lvl w:ilvl="5">
-      <w:start w:val="7"/>
-      <w:numFmt w:val="decimal"/>
-      <w:lvlText w:val="%6."/>
-      <w:lvlJc w:val="left"/>
-      <w:pPr>
-        <w:tabs>
-          <w:tab w:val="num" w:pos="3600"/>
-        </w:tabs>
-        <w:ind w:left="4080" w:hanging="480"/>
-      </w:pPr>
-    </w:lvl>
-    <w:lvl w:ilvl="6">
-      <w:start w:val="7"/>
-      <w:numFmt w:val="decimal"/>
-      <w:lvlText w:val="%7."/>
-      <w:lvlJc w:val="left"/>
-      <w:pPr>
-        <w:tabs>
-          <w:tab w:val="num" w:pos="4320"/>
-        </w:tabs>
-        <w:ind w:left="4800" w:hanging="480"/>
-      </w:pPr>
-    </w:lvl>
-  </w:abstractNum>
   <w:abstractNum w:abstractNumId="99418">
-    <w:nsid w:val="4571c82d"/>
+    <w:nsid w:val="808756b7"/>
     <w:multiLevelType w:val="multilevel"/>
     <w:lvl w:ilvl="0">
       <w:start w:val="8"/>
@@ -2197,11 +2165,11 @@
       </w:pPr>
     </w:lvl>
   </w:abstractNum>
-  <w:abstractNum w:abstractNumId="994112">
-    <w:nsid w:val="a6824d4e"/>
+  <w:abstractNum w:abstractNumId="994110">
+    <w:nsid w:val="62b23a8a"/>
     <w:multiLevelType w:val="multilevel"/>
     <w:lvl w:ilvl="0">
-      <w:start w:val="12"/>
+      <w:start w:val="10"/>
       <w:numFmt w:val="decimal"/>
       <w:lvlText w:val="%1."/>
       <w:lvlJc w:val="left"/>
@@ -2213,7 +2181,7 @@
       </w:pPr>
     </w:lvl>
     <w:lvl w:ilvl="1">
-      <w:start w:val="12"/>
+      <w:start w:val="10"/>
       <w:numFmt w:val="decimal"/>
       <w:lvlText w:val="%2."/>
       <w:lvlJc w:val="left"/>
@@ -2225,7 +2193,7 @@
       </w:pPr>
     </w:lvl>
     <w:lvl w:ilvl="2">
-      <w:start w:val="12"/>
+      <w:start w:val="10"/>
       <w:numFmt w:val="decimal"/>
       <w:lvlText w:val="%3."/>
       <w:lvlJc w:val="left"/>
@@ -2237,7 +2205,7 @@
       </w:pPr>
     </w:lvl>
     <w:lvl w:ilvl="3">
-      <w:start w:val="12"/>
+      <w:start w:val="10"/>
       <w:numFmt w:val="decimal"/>
       <w:lvlText w:val="%4."/>
       <w:lvlJc w:val="left"/>
@@ -2249,7 +2217,7 @@
       </w:pPr>
     </w:lvl>
     <w:lvl w:ilvl="4">
-      <w:start w:val="12"/>
+      <w:start w:val="10"/>
       <w:numFmt w:val="decimal"/>
       <w:lvlText w:val="%5."/>
       <w:lvlJc w:val="left"/>
@@ -2261,7 +2229,7 @@
       </w:pPr>
     </w:lvl>
     <w:lvl w:ilvl="5">
-      <w:start w:val="12"/>
+      <w:start w:val="10"/>
       <w:numFmt w:val="decimal"/>
       <w:lvlText w:val="%6."/>
       <w:lvlJc w:val="left"/>
@@ -2273,7 +2241,95 @@
       </w:pPr>
     </w:lvl>
     <w:lvl w:ilvl="6">
-      <w:start w:val="12"/>
+      <w:start w:val="10"/>
+      <w:numFmt w:val="decimal"/>
+      <w:lvlText w:val="%7."/>
+      <w:lvlJc w:val="left"/>
+      <w:pPr>
+        <w:tabs>
+          <w:tab w:val="num" w:pos="4320"/>
+        </w:tabs>
+        <w:ind w:left="4800" w:hanging="480"/>
+      </w:pPr>
+    </w:lvl>
+  </w:abstractNum>
+  <w:abstractNum w:abstractNumId="994114">
+    <w:nsid w:val="18e9837b"/>
+    <w:multiLevelType w:val="multilevel"/>
+    <w:lvl w:ilvl="0">
+      <w:start w:val="14"/>
+      <w:numFmt w:val="decimal"/>
+      <w:lvlText w:val="%1."/>
+      <w:lvlJc w:val="left"/>
+      <w:pPr>
+        <w:tabs>
+          <w:tab w:val="num" w:pos="0"/>
+        </w:tabs>
+        <w:ind w:left="480" w:hanging="480"/>
+      </w:pPr>
+    </w:lvl>
+    <w:lvl w:ilvl="1">
+      <w:start w:val="14"/>
+      <w:numFmt w:val="decimal"/>
+      <w:lvlText w:val="%2."/>
+      <w:lvlJc w:val="left"/>
+      <w:pPr>
+        <w:tabs>
+          <w:tab w:val="num" w:pos="720"/>
+        </w:tabs>
+        <w:ind w:left="1200" w:hanging="480"/>
+      </w:pPr>
+    </w:lvl>
+    <w:lvl w:ilvl="2">
+      <w:start w:val="14"/>
+      <w:numFmt w:val="decimal"/>
+      <w:lvlText w:val="%3."/>
+      <w:lvlJc w:val="left"/>
+      <w:pPr>
+        <w:tabs>
+          <w:tab w:val="num" w:pos="1440"/>
+        </w:tabs>
+        <w:ind w:left="1920" w:hanging="480"/>
+      </w:pPr>
+    </w:lvl>
+    <w:lvl w:ilvl="3">
+      <w:start w:val="14"/>
+      <w:numFmt w:val="decimal"/>
+      <w:lvlText w:val="%4."/>
+      <w:lvlJc w:val="left"/>
+      <w:pPr>
+        <w:tabs>
+          <w:tab w:val="num" w:pos="2160"/>
+        </w:tabs>
+        <w:ind w:left="2640" w:hanging="480"/>
+      </w:pPr>
+    </w:lvl>
+    <w:lvl w:ilvl="4">
+      <w:start w:val="14"/>
+      <w:numFmt w:val="decimal"/>
+      <w:lvlText w:val="%5."/>
+      <w:lvlJc w:val="left"/>
+      <w:pPr>
+        <w:tabs>
+          <w:tab w:val="num" w:pos="2880"/>
+        </w:tabs>
+        <w:ind w:left="3360" w:hanging="480"/>
+      </w:pPr>
+    </w:lvl>
+    <w:lvl w:ilvl="5">
+      <w:start w:val="14"/>
+      <w:numFmt w:val="decimal"/>
+      <w:lvlText w:val="%6."/>
+      <w:lvlJc w:val="left"/>
+      <w:pPr>
+        <w:tabs>
+          <w:tab w:val="num" w:pos="3600"/>
+        </w:tabs>
+        <w:ind w:left="4080" w:hanging="480"/>
+      </w:pPr>
+    </w:lvl>
+    <w:lvl w:ilvl="6">
+      <w:start w:val="14"/>
       <w:numFmt w:val="decimal"/>
       <w:lvlText w:val="%7."/>
       <w:lvlJc w:val="left"/>
@@ -2316,27 +2372,27 @@
     </w:lvlOverride>
   </w:num>
   <w:num w:numId="1002">
-    <w:abstractNumId w:val="99415"/>
+    <w:abstractNumId w:val="99416"/>
     <w:lvlOverride w:ilvl="0">
-      <w:startOverride w:val="5"/>
+      <w:startOverride w:val="6"/>
     </w:lvlOverride>
     <w:lvlOverride w:ilvl="1">
-      <w:startOverride w:val="5"/>
+      <w:startOverride w:val="6"/>
     </w:lvlOverride>
     <w:lvlOverride w:ilvl="2">
-      <w:startOverride w:val="5"/>
+      <w:startOverride w:val="6"/>
     </w:lvlOverride>
     <w:lvlOverride w:ilvl="3">
-      <w:startOverride w:val="5"/>
+      <w:startOverride w:val="6"/>
     </w:lvlOverride>
     <w:lvlOverride w:ilvl="4">
-      <w:startOverride w:val="5"/>
+      <w:startOverride w:val="6"/>
     </w:lvlOverride>
     <w:lvlOverride w:ilvl="5">
-      <w:startOverride w:val="5"/>
+      <w:startOverride w:val="6"/>
     </w:lvlOverride>
     <w:lvlOverride w:ilvl="6">
-      <w:startOverride w:val="5"/>
+      <w:startOverride w:val="6"/>
     </w:lvlOverride>
   </w:num>
   <w:num w:numId="1003">
@@ -2349,39 +2405,6 @@
     <w:abstractNumId w:val="991"/>
   </w:num>
   <w:num w:numId="1006">
-    <w:abstractNumId w:val="99417"/>
-    <w:lvlOverride w:ilvl="0">
-      <w:startOverride w:val="7"/>
-    </w:lvlOverride>
-    <w:lvlOverride w:ilvl="1">
-      <w:startOverride w:val="7"/>
-    </w:lvlOverride>
-    <w:lvlOverride w:ilvl="2">
-      <w:startOverride w:val="7"/>
-    </w:lvlOverride>
-    <w:lvlOverride w:ilvl="3">
-      <w:startOverride w:val="7"/>
-    </w:lvlOverride>
-    <w:lvlOverride w:ilvl="4">
-      <w:startOverride w:val="7"/>
-    </w:lvlOverride>
-    <w:lvlOverride w:ilvl="5">
-      <w:startOverride w:val="7"/>
-    </w:lvlOverride>
-    <w:lvlOverride w:ilvl="6">
-      <w:startOverride w:val="7"/>
-    </w:lvlOverride>
-  </w:num>
-  <w:num w:numId="1007">
-    <w:abstractNumId w:val="991"/>
-  </w:num>
-  <w:num w:numId="1008">
-    <w:abstractNumId w:val="991"/>
-  </w:num>
-  <w:num w:numId="1009">
-    <w:abstractNumId w:val="991"/>
-  </w:num>
-  <w:num w:numId="1010">
     <w:abstractNumId w:val="99418"/>
     <w:lvlOverride w:ilvl="0">
       <w:startOverride w:val="8"/>
@@ -2405,28 +2428,61 @@
       <w:startOverride w:val="8"/>
     </w:lvlOverride>
   </w:num>
-  <w:num w:numId="1011">
-    <w:abstractNumId w:val="994112"/>
+  <w:num w:numId="1007">
+    <w:abstractNumId w:val="991"/>
+  </w:num>
+  <w:num w:numId="1008">
+    <w:abstractNumId w:val="991"/>
+  </w:num>
+  <w:num w:numId="1009">
+    <w:abstractNumId w:val="991"/>
+  </w:num>
+  <w:num w:numId="1010">
+    <w:abstractNumId w:val="994110"/>
     <w:lvlOverride w:ilvl="0">
-      <w:startOverride w:val="12"/>
+      <w:startOverride w:val="10"/>
     </w:lvlOverride>
     <w:lvlOverride w:ilvl="1">
-      <w:startOverride w:val="12"/>
+      <w:startOverride w:val="10"/>
     </w:lvlOverride>
     <w:lvlOverride w:ilvl="2">
-      <w:startOverride w:val="12"/>
+      <w:startOverride w:val="10"/>
     </w:lvlOverride>
     <w:lvlOverride w:ilvl="3">
-      <w:startOverride w:val="12"/>
+      <w:startOverride w:val="10"/>
     </w:lvlOverride>
     <w:lvlOverride w:ilvl="4">
-      <w:startOverride w:val="12"/>
+      <w:startOverride w:val="10"/>
     </w:lvlOverride>
     <w:lvlOverride w:ilvl="5">
-      <w:startOverride w:val="12"/>
+      <w:startOverride w:val="10"/>
     </w:lvlOverride>
     <w:lvlOverride w:ilvl="6">
-      <w:startOverride w:val="12"/>
+      <w:startOverride w:val="10"/>
+    </w:lvlOverride>
+  </w:num>
+  <w:num w:numId="1011">
+    <w:abstractNumId w:val="994114"/>
+    <w:lvlOverride w:ilvl="0">
+      <w:startOverride w:val="14"/>
+    </w:lvlOverride>
+    <w:lvlOverride w:ilvl="1">
+      <w:startOverride w:val="14"/>
+    </w:lvlOverride>
+    <w:lvlOverride w:ilvl="2">
+      <w:startOverride w:val="14"/>
+    </w:lvlOverride>
+    <w:lvlOverride w:ilvl="3">
+      <w:startOverride w:val="14"/>
+    </w:lvlOverride>
+    <w:lvlOverride w:ilvl="4">
+      <w:startOverride w:val="14"/>
+    </w:lvlOverride>
+    <w:lvlOverride w:ilvl="5">
+      <w:startOverride w:val="14"/>
+    </w:lvlOverride>
+    <w:lvlOverride w:ilvl="6">
+      <w:startOverride w:val="14"/>
     </w:lvlOverride>
   </w:num>
   <w:num w:numId="1012">

</xml_diff>